<commit_message>
image segmnetation label added
</commit_message>
<xml_diff>
--- a/모바일웹서비스 프로젝트_공통평가 02_수행 결과 보고서.docx
+++ b/모바일웹서비스 프로젝트_공통평가 02_수행 결과 보고서.docx
@@ -2287,8 +2287,8 @@
                 <w:sz w:val="12"/>
                 <w:szCs w:val="12"/>
               </w:rPr>
-              <w:pict w14:anchorId="08709A1C">
-                <v:shape id="_x0000_i1041" type="#_x0000_t75" style="width:105.65pt;height:59.4pt;visibility:visible;mso-wrap-style:square">
+              <w:pict w14:anchorId="650B8C4C">
+                <v:shape id="_x0000_i1055" type="#_x0000_t75" style="width:105.65pt;height:59.4pt;visibility:visible;mso-wrap-style:square">
                   <v:imagedata r:id="rId11" o:title=""/>
                 </v:shape>
               </w:pict>
@@ -2520,8 +2520,8 @@
                 <w:sz w:val="12"/>
                 <w:szCs w:val="12"/>
               </w:rPr>
-              <w:pict w14:anchorId="669E06E2">
-                <v:shape id="_x0000_i1043" type="#_x0000_t75" style="width:105.65pt;height:59.4pt;visibility:visible;mso-wrap-style:square">
+              <w:pict w14:anchorId="3A9A6676">
+                <v:shape id="_x0000_i1057" type="#_x0000_t75" style="width:105.65pt;height:59.4pt;visibility:visible;mso-wrap-style:square">
                   <v:imagedata r:id="rId12" o:title=""/>
                 </v:shape>
               </w:pict>
@@ -2965,8 +2965,8 @@
                 <w:sz w:val="12"/>
                 <w:szCs w:val="12"/>
               </w:rPr>
-              <w:pict w14:anchorId="0A8DDB11">
-                <v:shape id="_x0000_i1048" type="#_x0000_t75" style="width:105.65pt;height:114.55pt;visibility:visible;mso-wrap-style:square">
+              <w:pict w14:anchorId="4F5D1D49">
+                <v:shape id="_x0000_i1061" type="#_x0000_t75" style="width:105.65pt;height:59.4pt;visibility:visible;mso-wrap-style:square">
                   <v:imagedata r:id="rId14" o:title=""/>
                 </v:shape>
               </w:pict>
@@ -3213,8 +3213,8 @@
                 <w:sz w:val="12"/>
                 <w:szCs w:val="12"/>
               </w:rPr>
-              <w:pict w14:anchorId="3CC9B7D2">
-                <v:shape id="_x0000_i1044" type="#_x0000_t75" style="width:105.65pt;height:114.55pt;visibility:visible;mso-wrap-style:square">
+              <w:pict w14:anchorId="5FBAE800">
+                <v:shape id="_x0000_i1059" type="#_x0000_t75" style="width:105.65pt;height:59.4pt;visibility:visible;mso-wrap-style:square">
                   <v:imagedata r:id="rId15" o:title=""/>
                 </v:shape>
               </w:pict>
@@ -4131,7 +4131,7 @@
         <v:path o:extrusionok="f" gradientshapeok="t" o:connecttype="rect"/>
         <o:lock v:ext="edit" aspectratio="t"/>
       </v:shapetype>
-      <v:shape id="_x0000_i1114" type="#_x0000_t75" style="width:8.9pt;height:8.9pt" o:bullet="t">
+      <v:shape id="_x0000_i1119" type="#_x0000_t75" style="width:8.9pt;height:8.9pt" o:bullet="t">
         <v:imagedata r:id="rId1" o:title="BD10267_"/>
       </v:shape>
     </w:pict>

</xml_diff>